<commit_message>
add new upd connection
</commit_message>
<xml_diff>
--- a/Biblio/Notes sur la calibration.docx
+++ b/Biblio/Notes sur la calibration.docx
@@ -3,7 +3,15 @@
 <w:document xmlns:wpc="http://schemas.microsoft.com/office/word/2010/wordprocessingCanvas" xmlns:cx="http://schemas.microsoft.com/office/drawing/2014/chartex" xmlns:cx1="http://schemas.microsoft.com/office/drawing/2015/9/8/chartex" xmlns:cx2="http://schemas.microsoft.com/office/drawing/2015/10/21/chartex" xmlns:cx3="http://schemas.microsoft.com/office/drawing/2016/5/9/chartex" xmlns:cx4="http://schemas.microsoft.com/office/drawing/2016/5/10/chartex" xmlns:cx5="http://schemas.microsoft.com/office/drawing/2016/5/11/chartex" xmlns:cx6="http://schemas.microsoft.com/office/drawing/2016/5/12/chartex" xmlns:cx7="http://schemas.microsoft.com/office/drawing/2016/5/13/chartex" xmlns:cx8="http://schemas.microsoft.com/office/drawing/2016/5/14/chartex" xmlns:mc="http://schemas.openxmlformats.org/markup-compatibility/2006" xmlns:aink="http://schemas.microsoft.com/office/drawing/2016/ink" xmlns:am3d="http://schemas.microsoft.com/office/drawing/2017/model3d" xmlns:o="urn:schemas-microsoft-com:office:office" xmlns:oel="http://schemas.microsoft.com/office/2019/extlst" xmlns:r="http://schemas.openxmlformats.org/officeDocument/2006/relationships" xmlns:m="http://schemas.openxmlformats.org/officeDocument/2006/math" xmlns:v="urn:schemas-microsoft-com:vml" xmlns:wp14="http://schemas.microsoft.com/office/word/2010/wordprocessingDrawing" xmlns:wp="http://schemas.openxmlformats.org/drawingml/2006/wordprocessingDrawing" xmlns:w10="urn:schemas-microsoft-com:office:word" xmlns:w="http://schemas.openxmlformats.org/wordprocessingml/2006/main" xmlns:w14="http://schemas.microsoft.com/office/word/2010/wordml" xmlns:w15="http://schemas.microsoft.com/office/word/2012/wordml" xmlns:w16cex="http://schemas.microsoft.com/office/word/2018/wordml/cex" xmlns:w16cid="http://schemas.microsoft.com/office/word/2016/wordml/cid" xmlns:w16="http://schemas.microsoft.com/office/word/2018/wordml" xmlns:w16du="http://schemas.microsoft.com/office/word/2023/wordml/word16du" xmlns:w16sdtdh="http://schemas.microsoft.com/office/word/2020/wordml/sdtdatahash" xmlns:w16se="http://schemas.microsoft.com/office/word/2015/wordml/symex" xmlns:wpg="http://schemas.microsoft.com/office/word/2010/wordprocessingGroup" xmlns:wpi="http://schemas.microsoft.com/office/word/2010/wordprocessingInk" xmlns:wne="http://schemas.microsoft.com/office/word/2006/wordml" xmlns:wps="http://schemas.microsoft.com/office/word/2010/wordprocessingShape" mc:Ignorable="w14 w15 w16se w16cid w16 w16cex w16sdtdh wp14">
   <w:body>
     <w:p>
-      <w:r>
+      <w:pPr>
+        <w:rPr>
+          <w:lang w:val="en-US"/>
+        </w:rPr>
+      </w:pPr>
+      <w:r>
+        <w:rPr>
+          <w:lang w:val="en-US"/>
+        </w:rPr>
         <w:t xml:space="preserve">Notes sur la calibration </w:t>
       </w:r>
     </w:p>
@@ -55,6 +63,64 @@
           <w:lang w:val="en-US"/>
         </w:rPr>
         <w:t>” P.211 user manual</w:t>
+      </w:r>
+    </w:p>
+    <w:p>
+      <w:pPr>
+        <w:rPr>
+          <w:lang w:val="en-US"/>
+        </w:rPr>
+      </w:pPr>
+      <w:r>
+        <w:rPr>
+          <w:lang w:val="en-US"/>
+        </w:rPr>
+        <w:t>“</w:t>
+      </w:r>
+      <w:r>
+        <w:rPr>
+          <w:lang w:val="en-US"/>
+        </w:rPr>
+        <w:t>In general to locate a mobile node measurements are needed to be referenced to a number of fixed known location “anchor” nodes. Typically a minimum of three anchor nodes are needed to locate a mobile node in two dimensions, while a minimum four non-coplanar anchors are needed to locate a mobile node in three dimensions. The spacing of anchors nodes in an installation has to be such that four anchors are always in communication range of the mobile tag no matter where it is within the operating space. The communication range is dependent on data rate and preamble length, the choice of which is influenced by the node density requirements and perhaps also power consumption.</w:t>
+      </w:r>
+      <w:r>
+        <w:rPr>
+          <w:lang w:val="en-US"/>
+        </w:rPr>
+        <w:t>” P.214 user manual</w:t>
+      </w:r>
+    </w:p>
+    <w:p>
+      <w:pPr>
+        <w:rPr>
+          <w:lang w:val="en-US"/>
+        </w:rPr>
+      </w:pPr>
+    </w:p>
+    <w:p>
+      <w:pPr>
+        <w:rPr>
+          <w:lang w:val="en-US"/>
+        </w:rPr>
+      </w:pPr>
+      <w:r>
+        <w:rPr>
+          <w:lang w:val="en-US"/>
+        </w:rPr>
+        <w:t>Sum up :</w:t>
+      </w:r>
+    </w:p>
+    <w:p>
+      <w:pPr>
+        <w:rPr>
+          <w:lang w:val="en-US"/>
+        </w:rPr>
+      </w:pPr>
+      <w:r>
+        <w:rPr>
+          <w:lang w:val="en-US"/>
+        </w:rPr>
+        <w:t>To locate a mobile node, measurements are needed to be referenced to a number of fixed known location "anchor" nodes, typically a minimum of three anchor nodes are needed to locate a mobile node in two dimensions, while a minimum four non-coplanar anchors are needed to locate a mobile node in three dimensions. There are two general methods of doing location: time difference of arrival (TDOA) based location and time of flight (TOF) based location. In general, infrequent transmission of short packets is best for a long battery life. When a large quantity of data needs to be sent, it is best to employ the longest frame length, so that the overhead of the preamble and other parts of the frame header represents a smaller proportion of the overall frame. The text also provides techniques to save power in receiving, including low-power listening, which is a technique based on the DW1000 preamble sampling function, and the IC can "sniff" the air for a short period looking for a preamble, and if it does not see it, it returns to low power sleep mode.</w:t>
       </w:r>
     </w:p>
     <w:sectPr>

</xml_diff>

<commit_message>
add picture for calibration
</commit_message>
<xml_diff>
--- a/Biblio/Notes sur la calibration.docx
+++ b/Biblio/Notes sur la calibration.docx
@@ -1,6 +1,6 @@
 
 <file path=word/document.xml><?xml version="1.0" encoding="utf-8"?>
-<w:document xmlns:wpc="http://schemas.microsoft.com/office/word/2010/wordprocessingCanvas" xmlns:cx="http://schemas.microsoft.com/office/drawing/2014/chartex" xmlns:cx1="http://schemas.microsoft.com/office/drawing/2015/9/8/chartex" xmlns:cx2="http://schemas.microsoft.com/office/drawing/2015/10/21/chartex" xmlns:cx3="http://schemas.microsoft.com/office/drawing/2016/5/9/chartex" xmlns:cx4="http://schemas.microsoft.com/office/drawing/2016/5/10/chartex" xmlns:cx5="http://schemas.microsoft.com/office/drawing/2016/5/11/chartex" xmlns:cx6="http://schemas.microsoft.com/office/drawing/2016/5/12/chartex" xmlns:cx7="http://schemas.microsoft.com/office/drawing/2016/5/13/chartex" xmlns:cx8="http://schemas.microsoft.com/office/drawing/2016/5/14/chartex" xmlns:mc="http://schemas.openxmlformats.org/markup-compatibility/2006" xmlns:aink="http://schemas.microsoft.com/office/drawing/2016/ink" xmlns:am3d="http://schemas.microsoft.com/office/drawing/2017/model3d" xmlns:o="urn:schemas-microsoft-com:office:office" xmlns:oel="http://schemas.microsoft.com/office/2019/extlst" xmlns:r="http://schemas.openxmlformats.org/officeDocument/2006/relationships" xmlns:m="http://schemas.openxmlformats.org/officeDocument/2006/math" xmlns:v="urn:schemas-microsoft-com:vml" xmlns:wp14="http://schemas.microsoft.com/office/word/2010/wordprocessingDrawing" xmlns:wp="http://schemas.openxmlformats.org/drawingml/2006/wordprocessingDrawing" xmlns:w10="urn:schemas-microsoft-com:office:word" xmlns:w="http://schemas.openxmlformats.org/wordprocessingml/2006/main" xmlns:w14="http://schemas.microsoft.com/office/word/2010/wordml" xmlns:w15="http://schemas.microsoft.com/office/word/2012/wordml" xmlns:w16cex="http://schemas.microsoft.com/office/word/2018/wordml/cex" xmlns:w16cid="http://schemas.microsoft.com/office/word/2016/wordml/cid" xmlns:w16="http://schemas.microsoft.com/office/word/2018/wordml" xmlns:w16du="http://schemas.microsoft.com/office/word/2023/wordml/word16du" xmlns:w16sdtdh="http://schemas.microsoft.com/office/word/2020/wordml/sdtdatahash" xmlns:w16se="http://schemas.microsoft.com/office/word/2015/wordml/symex" xmlns:wpg="http://schemas.microsoft.com/office/word/2010/wordprocessingGroup" xmlns:wpi="http://schemas.microsoft.com/office/word/2010/wordprocessingInk" xmlns:wne="http://schemas.microsoft.com/office/word/2006/wordml" xmlns:wps="http://schemas.microsoft.com/office/word/2010/wordprocessingShape" mc:Ignorable="w14 w15 w16se w16cid w16 w16cex w16sdtdh wp14">
+<w:document xmlns:wpc="http://schemas.microsoft.com/office/word/2010/wordprocessingCanvas" xmlns:cx="http://schemas.microsoft.com/office/drawing/2014/chartex" xmlns:cx1="http://schemas.microsoft.com/office/drawing/2015/9/8/chartex" xmlns:cx2="http://schemas.microsoft.com/office/drawing/2015/10/21/chartex" xmlns:cx3="http://schemas.microsoft.com/office/drawing/2016/5/9/chartex" xmlns:cx4="http://schemas.microsoft.com/office/drawing/2016/5/10/chartex" xmlns:cx5="http://schemas.microsoft.com/office/drawing/2016/5/11/chartex" xmlns:cx6="http://schemas.microsoft.com/office/drawing/2016/5/12/chartex" xmlns:cx7="http://schemas.microsoft.com/office/drawing/2016/5/13/chartex" xmlns:cx8="http://schemas.microsoft.com/office/drawing/2016/5/14/chartex" xmlns:mc="http://schemas.openxmlformats.org/markup-compatibility/2006" xmlns:aink="http://schemas.microsoft.com/office/drawing/2016/ink" xmlns:am3d="http://schemas.microsoft.com/office/drawing/2017/model3d" xmlns:o="urn:schemas-microsoft-com:office:office" xmlns:oel="http://schemas.microsoft.com/office/2019/extlst" xmlns:r="http://schemas.openxmlformats.org/officeDocument/2006/relationships" xmlns:m="http://schemas.openxmlformats.org/officeDocument/2006/math" xmlns:v="urn:schemas-microsoft-com:vml" xmlns:wp14="http://schemas.microsoft.com/office/word/2010/wordprocessingDrawing" xmlns:wp="http://schemas.openxmlformats.org/drawingml/2006/wordprocessingDrawing" xmlns:w10="urn:schemas-microsoft-com:office:word" xmlns:w="http://schemas.openxmlformats.org/wordprocessingml/2006/main" xmlns:w14="http://schemas.microsoft.com/office/word/2010/wordml" xmlns:w15="http://schemas.microsoft.com/office/word/2012/wordml" xmlns:w16cex="http://schemas.microsoft.com/office/word/2018/wordml/cex" xmlns:w16cid="http://schemas.microsoft.com/office/word/2016/wordml/cid" xmlns:w16="http://schemas.microsoft.com/office/word/2018/wordml" xmlns:w16sdtdh="http://schemas.microsoft.com/office/word/2020/wordml/sdtdatahash" xmlns:w16se="http://schemas.microsoft.com/office/word/2015/wordml/symex" xmlns:wpg="http://schemas.microsoft.com/office/word/2010/wordprocessingGroup" xmlns:wpi="http://schemas.microsoft.com/office/word/2010/wordprocessingInk" xmlns:wne="http://schemas.microsoft.com/office/word/2006/wordml" xmlns:wps="http://schemas.microsoft.com/office/word/2010/wordprocessingShape" mc:Ignorable="w14 w15 w16se w16cid w16 w16cex w16sdtdh wp14">
   <w:body>
     <w:p>
       <w:pPr>
@@ -37,8 +37,16 @@
         <w:rPr>
           <w:lang w:val="en-US"/>
         </w:rPr>
-        <w:t>” p.104 user manual</w:t>
-      </w:r>
+        <w:t xml:space="preserve">” p.104 user </w:t>
+      </w:r>
+      <w:proofErr w:type="gramStart"/>
+      <w:r>
+        <w:rPr>
+          <w:lang w:val="en-US"/>
+        </w:rPr>
+        <w:t>manual</w:t>
+      </w:r>
+      <w:proofErr w:type="gramEnd"/>
     </w:p>
     <w:p>
       <w:pPr>
@@ -81,7 +89,49 @@
         <w:rPr>
           <w:lang w:val="en-US"/>
         </w:rPr>
-        <w:t>In general to locate a mobile node measurements are needed to be referenced to a number of fixed known location “anchor” nodes. Typically a minimum of three anchor nodes are needed to locate a mobile node in two dimensions, while a minimum four non-coplanar anchors are needed to locate a mobile node in three dimensions. The spacing of anchors nodes in an installation has to be such that four anchors are always in communication range of the mobile tag no matter where it is within the operating space. The communication range is dependent on data rate and preamble length, the choice of which is influenced by the node density requirements and perhaps also power consumption.</w:t>
+        <w:t xml:space="preserve">In </w:t>
+      </w:r>
+      <w:proofErr w:type="gramStart"/>
+      <w:r>
+        <w:rPr>
+          <w:lang w:val="en-US"/>
+        </w:rPr>
+        <w:t>general</w:t>
+      </w:r>
+      <w:proofErr w:type="gramEnd"/>
+      <w:r>
+        <w:rPr>
+          <w:lang w:val="en-US"/>
+        </w:rPr>
+        <w:t xml:space="preserve"> to locate a mobile node measurements are needed to be referenced to a number of fixed known location “anchor” nodes. </w:t>
+      </w:r>
+      <w:proofErr w:type="gramStart"/>
+      <w:r>
+        <w:rPr>
+          <w:lang w:val="en-US"/>
+        </w:rPr>
+        <w:t>Typically</w:t>
+      </w:r>
+      <w:proofErr w:type="gramEnd"/>
+      <w:r>
+        <w:rPr>
+          <w:lang w:val="en-US"/>
+        </w:rPr>
+        <w:t xml:space="preserve"> a minimum of three anchor nodes are needed to locate a mobile node in two dimensions, while a minimum four non-coplanar anchors are needed to locate a mobile node in three dimensions. The spacing of anchors nodes in an installation </w:t>
+      </w:r>
+      <w:proofErr w:type="gramStart"/>
+      <w:r>
+        <w:rPr>
+          <w:lang w:val="en-US"/>
+        </w:rPr>
+        <w:t>has to</w:t>
+      </w:r>
+      <w:proofErr w:type="gramEnd"/>
+      <w:r>
+        <w:rPr>
+          <w:lang w:val="en-US"/>
+        </w:rPr>
+        <w:t xml:space="preserve"> be such that four anchors are always in communication range of the mobile tag no matter where it is within the operating space. The communication range is dependent on data rate and preamble length, the choice of which is influenced by the node density requirements and perhaps also power consumption.</w:t>
       </w:r>
       <w:r>
         <w:rPr>
@@ -107,20 +157,19 @@
         <w:rPr>
           <w:lang w:val="en-US"/>
         </w:rPr>
-        <w:t>Sum up :</w:t>
-      </w:r>
-    </w:p>
-    <w:p>
-      <w:pPr>
-        <w:rPr>
-          <w:lang w:val="en-US"/>
-        </w:rPr>
-      </w:pPr>
-      <w:r>
-        <w:rPr>
-          <w:lang w:val="en-US"/>
-        </w:rPr>
-        <w:t>To locate a mobile node, measurements are needed to be referenced to a number of fixed known location "anchor" nodes, typically a minimum of three anchor nodes are needed to locate a mobile node in two dimensions, while a minimum four non-coplanar anchors are needed to locate a mobile node in three dimensions. There are two general methods of doing location: time difference of arrival (TDOA) based location and time of flight (TOF) based location. In general, infrequent transmission of short packets is best for a long battery life. When a large quantity of data needs to be sent, it is best to employ the longest frame length, so that the overhead of the preamble and other parts of the frame header represents a smaller proportion of the overall frame. The text also provides techniques to save power in receiving, including low-power listening, which is a technique based on the DW1000 preamble sampling function, and the IC can "sniff" the air for a short period looking for a preamble, and if it does not see it, it returns to low power sleep mode.</w:t>
+        <w:t>“</w:t>
+      </w:r>
+      <w:r>
+        <w:rPr>
+          <w:lang w:val="en-US"/>
+        </w:rPr>
+        <w:t>In free-space, line-of-sight (LOS), this may vary from 60 m at the 6.8 Mbps data rate to up to 250 m at the 110 kbps data rate.</w:t>
+      </w:r>
+      <w:r>
+        <w:rPr>
+          <w:lang w:val="en-US"/>
+        </w:rPr>
+        <w:t>” P.211</w:t>
       </w:r>
     </w:p>
     <w:sectPr>

</xml_diff>

<commit_message>
add fp and quality on serial
</commit_message>
<xml_diff>
--- a/Biblio/Notes sur la calibration.docx
+++ b/Biblio/Notes sur la calibration.docx
@@ -1,6 +1,6 @@
 
 <file path=word/document.xml><?xml version="1.0" encoding="utf-8"?>
-<w:document xmlns:wpc="http://schemas.microsoft.com/office/word/2010/wordprocessingCanvas" xmlns:cx="http://schemas.microsoft.com/office/drawing/2014/chartex" xmlns:cx1="http://schemas.microsoft.com/office/drawing/2015/9/8/chartex" xmlns:cx2="http://schemas.microsoft.com/office/drawing/2015/10/21/chartex" xmlns:cx3="http://schemas.microsoft.com/office/drawing/2016/5/9/chartex" xmlns:cx4="http://schemas.microsoft.com/office/drawing/2016/5/10/chartex" xmlns:cx5="http://schemas.microsoft.com/office/drawing/2016/5/11/chartex" xmlns:cx6="http://schemas.microsoft.com/office/drawing/2016/5/12/chartex" xmlns:cx7="http://schemas.microsoft.com/office/drawing/2016/5/13/chartex" xmlns:cx8="http://schemas.microsoft.com/office/drawing/2016/5/14/chartex" xmlns:mc="http://schemas.openxmlformats.org/markup-compatibility/2006" xmlns:aink="http://schemas.microsoft.com/office/drawing/2016/ink" xmlns:am3d="http://schemas.microsoft.com/office/drawing/2017/model3d" xmlns:o="urn:schemas-microsoft-com:office:office" xmlns:oel="http://schemas.microsoft.com/office/2019/extlst" xmlns:r="http://schemas.openxmlformats.org/officeDocument/2006/relationships" xmlns:m="http://schemas.openxmlformats.org/officeDocument/2006/math" xmlns:v="urn:schemas-microsoft-com:vml" xmlns:wp14="http://schemas.microsoft.com/office/word/2010/wordprocessingDrawing" xmlns:wp="http://schemas.openxmlformats.org/drawingml/2006/wordprocessingDrawing" xmlns:w10="urn:schemas-microsoft-com:office:word" xmlns:w="http://schemas.openxmlformats.org/wordprocessingml/2006/main" xmlns:w14="http://schemas.microsoft.com/office/word/2010/wordml" xmlns:w15="http://schemas.microsoft.com/office/word/2012/wordml" xmlns:w16cex="http://schemas.microsoft.com/office/word/2018/wordml/cex" xmlns:w16cid="http://schemas.microsoft.com/office/word/2016/wordml/cid" xmlns:w16="http://schemas.microsoft.com/office/word/2018/wordml" xmlns:w16sdtdh="http://schemas.microsoft.com/office/word/2020/wordml/sdtdatahash" xmlns:w16se="http://schemas.microsoft.com/office/word/2015/wordml/symex" xmlns:wpg="http://schemas.microsoft.com/office/word/2010/wordprocessingGroup" xmlns:wpi="http://schemas.microsoft.com/office/word/2010/wordprocessingInk" xmlns:wne="http://schemas.microsoft.com/office/word/2006/wordml" xmlns:wps="http://schemas.microsoft.com/office/word/2010/wordprocessingShape" mc:Ignorable="w14 w15 w16se w16cid w16 w16cex w16sdtdh wp14">
+<w:document xmlns:wpc="http://schemas.microsoft.com/office/word/2010/wordprocessingCanvas" xmlns:cx="http://schemas.microsoft.com/office/drawing/2014/chartex" xmlns:cx1="http://schemas.microsoft.com/office/drawing/2015/9/8/chartex" xmlns:cx2="http://schemas.microsoft.com/office/drawing/2015/10/21/chartex" xmlns:cx3="http://schemas.microsoft.com/office/drawing/2016/5/9/chartex" xmlns:cx4="http://schemas.microsoft.com/office/drawing/2016/5/10/chartex" xmlns:cx5="http://schemas.microsoft.com/office/drawing/2016/5/11/chartex" xmlns:cx6="http://schemas.microsoft.com/office/drawing/2016/5/12/chartex" xmlns:cx7="http://schemas.microsoft.com/office/drawing/2016/5/13/chartex" xmlns:cx8="http://schemas.microsoft.com/office/drawing/2016/5/14/chartex" xmlns:mc="http://schemas.openxmlformats.org/markup-compatibility/2006" xmlns:aink="http://schemas.microsoft.com/office/drawing/2016/ink" xmlns:am3d="http://schemas.microsoft.com/office/drawing/2017/model3d" xmlns:o="urn:schemas-microsoft-com:office:office" xmlns:oel="http://schemas.microsoft.com/office/2019/extlst" xmlns:r="http://schemas.openxmlformats.org/officeDocument/2006/relationships" xmlns:m="http://schemas.openxmlformats.org/officeDocument/2006/math" xmlns:v="urn:schemas-microsoft-com:vml" xmlns:wp14="http://schemas.microsoft.com/office/word/2010/wordprocessingDrawing" xmlns:wp="http://schemas.openxmlformats.org/drawingml/2006/wordprocessingDrawing" xmlns:w10="urn:schemas-microsoft-com:office:word" xmlns:w="http://schemas.openxmlformats.org/wordprocessingml/2006/main" xmlns:w14="http://schemas.microsoft.com/office/word/2010/wordml" xmlns:w15="http://schemas.microsoft.com/office/word/2012/wordml" xmlns:w16cex="http://schemas.microsoft.com/office/word/2018/wordml/cex" xmlns:w16cid="http://schemas.microsoft.com/office/word/2016/wordml/cid" xmlns:w16="http://schemas.microsoft.com/office/word/2018/wordml" xmlns:w16du="http://schemas.microsoft.com/office/word/2023/wordml/word16du" xmlns:w16sdtdh="http://schemas.microsoft.com/office/word/2020/wordml/sdtdatahash" xmlns:w16se="http://schemas.microsoft.com/office/word/2015/wordml/symex" xmlns:wpg="http://schemas.microsoft.com/office/word/2010/wordprocessingGroup" xmlns:wpi="http://schemas.microsoft.com/office/word/2010/wordprocessingInk" xmlns:wne="http://schemas.microsoft.com/office/word/2006/wordml" xmlns:wps="http://schemas.microsoft.com/office/word/2010/wordprocessingShape" mc:Ignorable="w14 w15 w16se w16cid w16 w16cex w16sdtdh wp14">
   <w:body>
     <w:p>
       <w:pPr>
@@ -170,6 +170,90 @@
           <w:lang w:val="en-US"/>
         </w:rPr>
         <w:t>” P.211</w:t>
+      </w:r>
+    </w:p>
+    <w:p>
+      <w:pPr>
+        <w:pBdr>
+          <w:bottom w:val="single" w:sz="12" w:space="1" w:color="auto"/>
+        </w:pBdr>
+        <w:rPr>
+          <w:lang w:val="en-US"/>
+        </w:rPr>
+      </w:pPr>
+    </w:p>
+    <w:p>
+      <w:pPr>
+        <w:rPr>
+          <w:lang w:val="en-US"/>
+        </w:rPr>
+      </w:pPr>
+    </w:p>
+    <w:p>
+      <w:pPr>
+        <w:pStyle w:val="Default"/>
+      </w:pPr>
+      <w:r>
+        <w:rPr>
+          <w:lang w:val="en-US"/>
+        </w:rPr>
+        <w:t>“</w:t>
+      </w:r>
+    </w:p>
+    <w:p>
+      <w:pPr>
+        <w:pStyle w:val="Default"/>
+        <w:numPr>
+          <w:ilvl w:val="0"/>
+          <w:numId w:val="1"/>
+        </w:numPr>
+        <w:rPr>
+          <w:sz w:val="22"/>
+          <w:szCs w:val="22"/>
+          <w:lang w:val="en-US"/>
+        </w:rPr>
+      </w:pPr>
+      <w:r>
+        <w:rPr>
+          <w:sz w:val="22"/>
+          <w:szCs w:val="22"/>
+          <w:lang w:val="en-US"/>
+        </w:rPr>
+        <w:t xml:space="preserve">for the purposes of this discussion this will be called FP_POWER. Using these two calculations it may be possible to say whether the channel is line-of-sight (LOS) or non-line-of-sight signal (NLOS). As a rule of thumb, if the difference between RX_POWER and FP_POWER, </w:t>
+      </w:r>
+      <w:proofErr w:type="gramStart"/>
+      <w:r>
+        <w:rPr>
+          <w:sz w:val="22"/>
+          <w:szCs w:val="22"/>
+          <w:lang w:val="en-US"/>
+        </w:rPr>
+        <w:t>i.e.</w:t>
+      </w:r>
+      <w:proofErr w:type="gramEnd"/>
+      <w:r>
+        <w:rPr>
+          <w:sz w:val="22"/>
+          <w:szCs w:val="22"/>
+          <w:lang w:val="en-US"/>
+        </w:rPr>
+        <w:t xml:space="preserve"> RX_POWER – FP_POWER, is less than 6dB the channel is likely to be LOS, whilst if the difference is greater than 10dB the channel is likely to be NLOS.</w:t>
+      </w:r>
+      <w:r>
+        <w:rPr>
+          <w:sz w:val="22"/>
+          <w:szCs w:val="22"/>
+          <w:lang w:val="en-US"/>
+        </w:rPr>
+        <w:t> » p</w:t>
+      </w:r>
+      <w:r>
+        <w:rPr>
+          <w:sz w:val="22"/>
+          <w:szCs w:val="22"/>
+          <w:lang w:val="en-US"/>
+        </w:rPr>
+        <w:t>.45</w:t>
       </w:r>
     </w:p>
     <w:sectPr>
@@ -180,6 +264,65 @@
     </w:sectPr>
   </w:body>
 </w:document>
+</file>
+
+<file path=word/numbering.xml><?xml version="1.0" encoding="utf-8"?>
+<w:numbering xmlns:wpc="http://schemas.microsoft.com/office/word/2010/wordprocessingCanvas" xmlns:cx="http://schemas.microsoft.com/office/drawing/2014/chartex" xmlns:cx1="http://schemas.microsoft.com/office/drawing/2015/9/8/chartex" xmlns:cx2="http://schemas.microsoft.com/office/drawing/2015/10/21/chartex" xmlns:cx3="http://schemas.microsoft.com/office/drawing/2016/5/9/chartex" xmlns:cx4="http://schemas.microsoft.com/office/drawing/2016/5/10/chartex" xmlns:cx5="http://schemas.microsoft.com/office/drawing/2016/5/11/chartex" xmlns:cx6="http://schemas.microsoft.com/office/drawing/2016/5/12/chartex" xmlns:cx7="http://schemas.microsoft.com/office/drawing/2016/5/13/chartex" xmlns:cx8="http://schemas.microsoft.com/office/drawing/2016/5/14/chartex" xmlns:mc="http://schemas.openxmlformats.org/markup-compatibility/2006" xmlns:aink="http://schemas.microsoft.com/office/drawing/2016/ink" xmlns:am3d="http://schemas.microsoft.com/office/drawing/2017/model3d" xmlns:o="urn:schemas-microsoft-com:office:office" xmlns:oel="http://schemas.microsoft.com/office/2019/extlst" xmlns:r="http://schemas.openxmlformats.org/officeDocument/2006/relationships" xmlns:m="http://schemas.openxmlformats.org/officeDocument/2006/math" xmlns:v="urn:schemas-microsoft-com:vml" xmlns:wp14="http://schemas.microsoft.com/office/word/2010/wordprocessingDrawing" xmlns:wp="http://schemas.openxmlformats.org/drawingml/2006/wordprocessingDrawing" xmlns:w10="urn:schemas-microsoft-com:office:word" xmlns:w="http://schemas.openxmlformats.org/wordprocessingml/2006/main" xmlns:w14="http://schemas.microsoft.com/office/word/2010/wordml" xmlns:w15="http://schemas.microsoft.com/office/word/2012/wordml" xmlns:w16cex="http://schemas.microsoft.com/office/word/2018/wordml/cex" xmlns:w16cid="http://schemas.microsoft.com/office/word/2016/wordml/cid" xmlns:w16="http://schemas.microsoft.com/office/word/2018/wordml" xmlns:w16du="http://schemas.microsoft.com/office/word/2023/wordml/word16du" xmlns:w16sdtdh="http://schemas.microsoft.com/office/word/2020/wordml/sdtdatahash" xmlns:w16se="http://schemas.microsoft.com/office/word/2015/wordml/symex" xmlns:wpg="http://schemas.microsoft.com/office/word/2010/wordprocessingGroup" xmlns:wpi="http://schemas.microsoft.com/office/word/2010/wordprocessingInk" xmlns:wne="http://schemas.microsoft.com/office/word/2006/wordml" xmlns:wps="http://schemas.microsoft.com/office/word/2010/wordprocessingShape" mc:Ignorable="w14 w15 w16se w16cid w16 w16cex w16sdtdh wp14">
+  <w:abstractNum w:abstractNumId="0" w15:restartNumberingAfterBreak="0">
+    <w:nsid w:val="928D9F03"/>
+    <w:multiLevelType w:val="hybridMultilevel"/>
+    <w:tmpl w:val="FFFFFFFF"/>
+    <w:lvl w:ilvl="0" w:tplc="FFFFFFFF">
+      <w:start w:val="1"/>
+      <w:numFmt w:val="bullet"/>
+      <w:lvlText w:val="•"/>
+      <w:lvlJc w:val="left"/>
+    </w:lvl>
+    <w:lvl w:ilvl="1" w:tplc="FFFFFFFF">
+      <w:numFmt w:val="decimal"/>
+      <w:lvlText w:val=""/>
+      <w:lvlJc w:val="left"/>
+    </w:lvl>
+    <w:lvl w:ilvl="2" w:tplc="FFFFFFFF">
+      <w:numFmt w:val="decimal"/>
+      <w:lvlText w:val=""/>
+      <w:lvlJc w:val="left"/>
+    </w:lvl>
+    <w:lvl w:ilvl="3" w:tplc="FFFFFFFF">
+      <w:numFmt w:val="decimal"/>
+      <w:lvlText w:val=""/>
+      <w:lvlJc w:val="left"/>
+    </w:lvl>
+    <w:lvl w:ilvl="4" w:tplc="FFFFFFFF">
+      <w:numFmt w:val="decimal"/>
+      <w:lvlText w:val=""/>
+      <w:lvlJc w:val="left"/>
+    </w:lvl>
+    <w:lvl w:ilvl="5" w:tplc="FFFFFFFF">
+      <w:numFmt w:val="decimal"/>
+      <w:lvlText w:val=""/>
+      <w:lvlJc w:val="left"/>
+    </w:lvl>
+    <w:lvl w:ilvl="6" w:tplc="FFFFFFFF">
+      <w:numFmt w:val="decimal"/>
+      <w:lvlText w:val=""/>
+      <w:lvlJc w:val="left"/>
+    </w:lvl>
+    <w:lvl w:ilvl="7" w:tplc="FFFFFFFF">
+      <w:numFmt w:val="decimal"/>
+      <w:lvlText w:val=""/>
+      <w:lvlJc w:val="left"/>
+    </w:lvl>
+    <w:lvl w:ilvl="8" w:tplc="FFFFFFFF">
+      <w:numFmt w:val="decimal"/>
+      <w:lvlText w:val=""/>
+      <w:lvlJc w:val="left"/>
+    </w:lvl>
+  </w:abstractNum>
+  <w:num w:numId="1" w16cid:durableId="989165796">
+    <w:abstractNumId w:val="0"/>
+  </w:num>
+</w:numbering>
 </file>
 
 <file path=word/styles.xml><?xml version="1.0" encoding="utf-8"?>
@@ -608,6 +751,22 @@
     <w:semiHidden/>
     <w:unhideWhenUsed/>
   </w:style>
+  <w:style w:type="paragraph" w:customStyle="1" w:styleId="Default">
+    <w:name w:val="Default"/>
+    <w:rsid w:val="00CA2CA5"/>
+    <w:pPr>
+      <w:autoSpaceDE w:val="0"/>
+      <w:autoSpaceDN w:val="0"/>
+      <w:adjustRightInd w:val="0"/>
+      <w:spacing w:after="0" w:line="240" w:lineRule="auto"/>
+    </w:pPr>
+    <w:rPr>
+      <w:rFonts w:ascii="Calibri" w:hAnsi="Calibri" w:cs="Calibri"/>
+      <w:color w:val="000000"/>
+      <w:sz w:val="24"/>
+      <w:szCs w:val="24"/>
+    </w:rPr>
+  </w:style>
 </w:styles>
 </file>
 

</xml_diff>